<commit_message>
Added solution for exercise 1 to the documentation
</commit_message>
<xml_diff>
--- a/docs/Loesungen.docx
+++ b/docs/Loesungen.docx
@@ -181,7 +181,21 @@
                 <w:rFonts w:asciiTheme="minorHAnsi" w:hAnsiTheme="minorHAnsi"/>
                 <w:sz w:val="22"/>
               </w:rPr>
-              <w:t>O(?)</w:t>
+              <w:t>O(</w:t>
+            </w:r>
+            <w:r>
+              <w:rPr>
+                <w:rFonts w:asciiTheme="minorHAnsi" w:hAnsiTheme="minorHAnsi"/>
+                <w:sz w:val="22"/>
+              </w:rPr>
+              <w:t>n</w:t>
+            </w:r>
+            <w:r>
+              <w:rPr>
+                <w:rFonts w:asciiTheme="minorHAnsi" w:hAnsiTheme="minorHAnsi"/>
+                <w:sz w:val="22"/>
+              </w:rPr>
+              <w:t>)</w:t>
             </w:r>
           </w:p>
         </w:tc>
@@ -201,7 +215,14 @@
                 <w:rFonts w:asciiTheme="minorHAnsi" w:hAnsiTheme="minorHAnsi"/>
                 <w:sz w:val="22"/>
               </w:rPr>
-              <w:t>O(?)</w:t>
+              <w:t>O(n</w:t>
+            </w:r>
+            <w:r>
+              <w:rPr>
+                <w:rFonts w:asciiTheme="minorHAnsi" w:hAnsiTheme="minorHAnsi"/>
+                <w:sz w:val="22"/>
+              </w:rPr>
+              <w:t>)</w:t>
             </w:r>
           </w:p>
         </w:tc>
@@ -222,7 +243,21 @@
                 <w:rFonts w:asciiTheme="minorHAnsi" w:hAnsiTheme="minorHAnsi"/>
                 <w:sz w:val="22"/>
               </w:rPr>
-              <w:t>O(1)</w:t>
+              <w:t>O(</w:t>
+            </w:r>
+            <w:r>
+              <w:rPr>
+                <w:rFonts w:asciiTheme="minorHAnsi" w:hAnsiTheme="minorHAnsi"/>
+                <w:sz w:val="22"/>
+              </w:rPr>
+              <w:t>1</w:t>
+            </w:r>
+            <w:r>
+              <w:rPr>
+                <w:rFonts w:asciiTheme="minorHAnsi" w:hAnsiTheme="minorHAnsi"/>
+                <w:sz w:val="22"/>
+              </w:rPr>
+              <w:t>)</w:t>
             </w:r>
           </w:p>
         </w:tc>
@@ -286,7 +321,21 @@
                 <w:rFonts w:asciiTheme="minorHAnsi" w:hAnsiTheme="minorHAnsi"/>
                 <w:sz w:val="22"/>
               </w:rPr>
-              <w:t>O(?)</w:t>
+              <w:t>O(</w:t>
+            </w:r>
+            <w:r>
+              <w:rPr>
+                <w:rFonts w:asciiTheme="minorHAnsi" w:hAnsiTheme="minorHAnsi"/>
+                <w:sz w:val="22"/>
+              </w:rPr>
+              <w:t>n</w:t>
+            </w:r>
+            <w:r>
+              <w:rPr>
+                <w:rFonts w:asciiTheme="minorHAnsi" w:hAnsiTheme="minorHAnsi"/>
+                <w:sz w:val="22"/>
+              </w:rPr>
+              <w:t>)</w:t>
             </w:r>
           </w:p>
         </w:tc>
@@ -301,6 +350,20 @@
                 <w:sz w:val="22"/>
               </w:rPr>
             </w:pPr>
+            <w:r>
+              <w:rPr>
+                <w:rFonts w:asciiTheme="minorHAnsi" w:hAnsiTheme="minorHAnsi"/>
+                <w:sz w:val="22"/>
+              </w:rPr>
+              <w:t>O(1</w:t>
+            </w:r>
+            <w:r>
+              <w:rPr>
+                <w:rFonts w:asciiTheme="minorHAnsi" w:hAnsiTheme="minorHAnsi"/>
+                <w:sz w:val="22"/>
+              </w:rPr>
+              <w:t>)</w:t>
+            </w:r>
           </w:p>
         </w:tc>
         <w:tc>
@@ -321,7 +384,21 @@
                 <w:rFonts w:asciiTheme="minorHAnsi" w:hAnsiTheme="minorHAnsi"/>
                 <w:sz w:val="22"/>
               </w:rPr>
-              <w:t>O(n)</w:t>
+              <w:t>O(</w:t>
+            </w:r>
+            <w:r>
+              <w:rPr>
+                <w:rFonts w:asciiTheme="minorHAnsi" w:hAnsiTheme="minorHAnsi"/>
+                <w:sz w:val="22"/>
+              </w:rPr>
+              <w:t>1</w:t>
+            </w:r>
+            <w:r>
+              <w:rPr>
+                <w:rFonts w:asciiTheme="minorHAnsi" w:hAnsiTheme="minorHAnsi"/>
+                <w:sz w:val="22"/>
+              </w:rPr>
+              <w:t>)</w:t>
             </w:r>
           </w:p>
         </w:tc>
@@ -385,7 +462,14 @@
                 <w:rFonts w:asciiTheme="minorHAnsi" w:hAnsiTheme="minorHAnsi"/>
                 <w:sz w:val="22"/>
               </w:rPr>
-              <w:t>O(?)</w:t>
+              <w:t>O(n</w:t>
+            </w:r>
+            <w:r>
+              <w:rPr>
+                <w:rFonts w:asciiTheme="minorHAnsi" w:hAnsiTheme="minorHAnsi"/>
+                <w:sz w:val="22"/>
+              </w:rPr>
+              <w:t>)</w:t>
             </w:r>
           </w:p>
         </w:tc>
@@ -405,7 +489,21 @@
                 <w:rFonts w:asciiTheme="minorHAnsi" w:hAnsiTheme="minorHAnsi"/>
                 <w:sz w:val="22"/>
               </w:rPr>
-              <w:t>O(?)</w:t>
+              <w:t>O(</w:t>
+            </w:r>
+            <w:r>
+              <w:rPr>
+                <w:rFonts w:asciiTheme="minorHAnsi" w:hAnsiTheme="minorHAnsi"/>
+                <w:sz w:val="22"/>
+              </w:rPr>
+              <w:t>n</w:t>
+            </w:r>
+            <w:r>
+              <w:rPr>
+                <w:rFonts w:asciiTheme="minorHAnsi" w:hAnsiTheme="minorHAnsi"/>
+                <w:sz w:val="22"/>
+              </w:rPr>
+              <w:t>)</w:t>
             </w:r>
           </w:p>
         </w:tc>
@@ -426,7 +524,21 @@
                 <w:rFonts w:asciiTheme="minorHAnsi" w:hAnsiTheme="minorHAnsi"/>
                 <w:sz w:val="22"/>
               </w:rPr>
-              <w:t>O(n)</w:t>
+              <w:t>O(</w:t>
+            </w:r>
+            <w:r>
+              <w:rPr>
+                <w:rFonts w:asciiTheme="minorHAnsi" w:hAnsiTheme="minorHAnsi"/>
+                <w:sz w:val="22"/>
+              </w:rPr>
+              <w:t>1</w:t>
+            </w:r>
+            <w:r>
+              <w:rPr>
+                <w:rFonts w:asciiTheme="minorHAnsi" w:hAnsiTheme="minorHAnsi"/>
+                <w:sz w:val="22"/>
+              </w:rPr>
+              <w:t>)</w:t>
             </w:r>
           </w:p>
         </w:tc>
@@ -490,7 +602,21 @@
                 <w:rFonts w:asciiTheme="minorHAnsi" w:hAnsiTheme="minorHAnsi"/>
                 <w:sz w:val="22"/>
               </w:rPr>
-              <w:t>O(?)</w:t>
+              <w:t>O(</w:t>
+            </w:r>
+            <w:r>
+              <w:rPr>
+                <w:rFonts w:asciiTheme="minorHAnsi" w:hAnsiTheme="minorHAnsi"/>
+                <w:sz w:val="22"/>
+              </w:rPr>
+              <w:t>n</w:t>
+            </w:r>
+            <w:r>
+              <w:rPr>
+                <w:rFonts w:asciiTheme="minorHAnsi" w:hAnsiTheme="minorHAnsi"/>
+                <w:sz w:val="22"/>
+              </w:rPr>
+              <w:t>)</w:t>
             </w:r>
           </w:p>
         </w:tc>
@@ -510,7 +636,21 @@
                 <w:rFonts w:asciiTheme="minorHAnsi" w:hAnsiTheme="minorHAnsi"/>
                 <w:sz w:val="22"/>
               </w:rPr>
-              <w:t>O(?)</w:t>
+              <w:t>O(</w:t>
+            </w:r>
+            <w:r>
+              <w:rPr>
+                <w:rFonts w:asciiTheme="minorHAnsi" w:hAnsiTheme="minorHAnsi"/>
+                <w:sz w:val="22"/>
+              </w:rPr>
+              <w:t>n</w:t>
+            </w:r>
+            <w:r>
+              <w:rPr>
+                <w:rFonts w:asciiTheme="minorHAnsi" w:hAnsiTheme="minorHAnsi"/>
+                <w:sz w:val="22"/>
+              </w:rPr>
+              <w:t>)</w:t>
             </w:r>
           </w:p>
         </w:tc>
@@ -595,7 +735,21 @@
                 <w:rFonts w:asciiTheme="minorHAnsi" w:hAnsiTheme="minorHAnsi"/>
                 <w:sz w:val="22"/>
               </w:rPr>
-              <w:t>O(?)</w:t>
+              <w:t>O(</w:t>
+            </w:r>
+            <w:r>
+              <w:rPr>
+                <w:rFonts w:asciiTheme="minorHAnsi" w:hAnsiTheme="minorHAnsi"/>
+                <w:sz w:val="22"/>
+              </w:rPr>
+              <w:t>n</w:t>
+            </w:r>
+            <w:r>
+              <w:rPr>
+                <w:rFonts w:asciiTheme="minorHAnsi" w:hAnsiTheme="minorHAnsi"/>
+                <w:sz w:val="22"/>
+              </w:rPr>
+              <w:t>)</w:t>
             </w:r>
           </w:p>
         </w:tc>
@@ -615,7 +769,21 @@
                 <w:rFonts w:asciiTheme="minorHAnsi" w:hAnsiTheme="minorHAnsi"/>
                 <w:sz w:val="22"/>
               </w:rPr>
-              <w:t>O(?)</w:t>
+              <w:t>O(</w:t>
+            </w:r>
+            <w:r>
+              <w:rPr>
+                <w:rFonts w:asciiTheme="minorHAnsi" w:hAnsiTheme="minorHAnsi"/>
+                <w:sz w:val="22"/>
+              </w:rPr>
+              <w:t>1</w:t>
+            </w:r>
+            <w:r>
+              <w:rPr>
+                <w:rFonts w:asciiTheme="minorHAnsi" w:hAnsiTheme="minorHAnsi"/>
+                <w:sz w:val="22"/>
+              </w:rPr>
+              <w:t>)</w:t>
             </w:r>
           </w:p>
         </w:tc>
@@ -636,7 +804,21 @@
                 <w:rFonts w:asciiTheme="minorHAnsi" w:hAnsiTheme="minorHAnsi"/>
                 <w:sz w:val="22"/>
               </w:rPr>
-              <w:t>O(n)</w:t>
+              <w:t>O(</w:t>
+            </w:r>
+            <w:r>
+              <w:rPr>
+                <w:rFonts w:asciiTheme="minorHAnsi" w:hAnsiTheme="minorHAnsi"/>
+                <w:sz w:val="22"/>
+              </w:rPr>
+              <w:t>1</w:t>
+            </w:r>
+            <w:r>
+              <w:rPr>
+                <w:rFonts w:asciiTheme="minorHAnsi" w:hAnsiTheme="minorHAnsi"/>
+                <w:sz w:val="22"/>
+              </w:rPr>
+              <w:t>)</w:t>
             </w:r>
           </w:p>
         </w:tc>
@@ -700,7 +882,21 @@
                 <w:rFonts w:asciiTheme="minorHAnsi" w:hAnsiTheme="minorHAnsi"/>
                 <w:sz w:val="22"/>
               </w:rPr>
-              <w:t>O(?)</w:t>
+              <w:t>O(</w:t>
+            </w:r>
+            <w:r>
+              <w:rPr>
+                <w:rFonts w:asciiTheme="minorHAnsi" w:hAnsiTheme="minorHAnsi"/>
+                <w:sz w:val="22"/>
+              </w:rPr>
+              <w:t>n</w:t>
+            </w:r>
+            <w:r>
+              <w:rPr>
+                <w:rFonts w:asciiTheme="minorHAnsi" w:hAnsiTheme="minorHAnsi"/>
+                <w:sz w:val="22"/>
+              </w:rPr>
+              <w:t>)</w:t>
             </w:r>
           </w:p>
         </w:tc>
@@ -720,7 +916,21 @@
                 <w:rFonts w:asciiTheme="minorHAnsi" w:hAnsiTheme="minorHAnsi"/>
                 <w:sz w:val="22"/>
               </w:rPr>
-              <w:t>O(?)</w:t>
+              <w:t>O(</w:t>
+            </w:r>
+            <w:r>
+              <w:rPr>
+                <w:rFonts w:asciiTheme="minorHAnsi" w:hAnsiTheme="minorHAnsi"/>
+                <w:sz w:val="22"/>
+              </w:rPr>
+              <w:t>1</w:t>
+            </w:r>
+            <w:r>
+              <w:rPr>
+                <w:rFonts w:asciiTheme="minorHAnsi" w:hAnsiTheme="minorHAnsi"/>
+                <w:sz w:val="22"/>
+              </w:rPr>
+              <w:t>)</w:t>
             </w:r>
           </w:p>
         </w:tc>
@@ -762,7 +972,23 @@
                 <w:rFonts w:asciiTheme="minorHAnsi" w:hAnsiTheme="minorHAnsi"/>
                 <w:sz w:val="22"/>
               </w:rPr>
-              <w:t>O(n)</w:t>
+              <w:t>O(</w:t>
+            </w:r>
+            <w:r>
+              <w:rPr>
+                <w:rFonts w:asciiTheme="minorHAnsi" w:hAnsiTheme="minorHAnsi"/>
+                <w:sz w:val="22"/>
+              </w:rPr>
+              <w:t>1</w:t>
+            </w:r>
+            <w:bookmarkStart w:id="0" w:name="_GoBack"/>
+            <w:bookmarkEnd w:id="0"/>
+            <w:r>
+              <w:rPr>
+                <w:rFonts w:asciiTheme="minorHAnsi" w:hAnsiTheme="minorHAnsi"/>
+                <w:sz w:val="22"/>
+              </w:rPr>
+              <w:t>)</w:t>
             </w:r>
           </w:p>
         </w:tc>
@@ -789,23 +1015,7 @@
           <w:sz w:val="28"/>
           <w:szCs w:val="28"/>
         </w:rPr>
-        <w:t xml:space="preserve">Aufgabe </w:t>
-      </w:r>
-      <w:r>
-        <w:rPr>
-          <w:rFonts w:asciiTheme="minorHAnsi" w:hAnsiTheme="minorHAnsi"/>
-          <w:sz w:val="28"/>
-          <w:szCs w:val="28"/>
-        </w:rPr>
-        <w:t>2</w:t>
-      </w:r>
-      <w:r>
-        <w:rPr>
-          <w:rFonts w:asciiTheme="minorHAnsi" w:hAnsiTheme="minorHAnsi"/>
-          <w:sz w:val="28"/>
-          <w:szCs w:val="28"/>
-        </w:rPr>
-        <w:t>:</w:t>
+        <w:t>Aufgabe 2:</w:t>
       </w:r>
     </w:p>
     <w:p>
@@ -1381,8 +1591,6 @@
           <w:t>https://en.wikipedia.org/wiki/Binomial_transform</w:t>
         </w:r>
       </w:hyperlink>
-      <w:bookmarkStart w:id="0" w:name="_GoBack"/>
-      <w:bookmarkEnd w:id="0"/>
     </w:p>
     <w:p>
       <w:pPr>

</xml_diff>

<commit_message>
Corrected second part of exercise 2
</commit_message>
<xml_diff>
--- a/docs/Loesungen.docx
+++ b/docs/Loesungen.docx
@@ -710,12 +710,21 @@
                 <w:sz w:val="22"/>
               </w:rPr>
             </w:pPr>
-            <w:r>
-              <w:rPr>
-                <w:rFonts w:asciiTheme="minorHAnsi" w:hAnsiTheme="minorHAnsi"/>
-                <w:sz w:val="22"/>
-              </w:rPr>
-              <w:t>Hintereinanderhängen zweier Listen</w:t>
+            <w:proofErr w:type="spellStart"/>
+            <w:r>
+              <w:rPr>
+                <w:rFonts w:asciiTheme="minorHAnsi" w:hAnsiTheme="minorHAnsi"/>
+                <w:sz w:val="22"/>
+              </w:rPr>
+              <w:t>Hintereinanderhängen</w:t>
+            </w:r>
+            <w:proofErr w:type="spellEnd"/>
+            <w:r>
+              <w:rPr>
+                <w:rFonts w:asciiTheme="minorHAnsi" w:hAnsiTheme="minorHAnsi"/>
+                <w:sz w:val="22"/>
+              </w:rPr>
+              <w:t xml:space="preserve"> zweier Listen</w:t>
             </w:r>
           </w:p>
         </w:tc>
@@ -981,8 +990,6 @@
               </w:rPr>
               <w:t>1</w:t>
             </w:r>
-            <w:bookmarkStart w:id="0" w:name="_GoBack"/>
-            <w:bookmarkEnd w:id="0"/>
             <w:r>
               <w:rPr>
                 <w:rFonts w:asciiTheme="minorHAnsi" w:hAnsiTheme="minorHAnsi"/>
@@ -1096,7 +1103,25 @@
           <w:sz w:val="22"/>
           <w:szCs w:val="22"/>
         </w:rPr>
-        <w:t xml:space="preserve"> von perm()</w:t>
+        <w:t xml:space="preserve"> von </w:t>
+      </w:r>
+      <w:proofErr w:type="spellStart"/>
+      <w:r>
+        <w:rPr>
+          <w:rFonts w:asciiTheme="minorHAnsi" w:hAnsiTheme="minorHAnsi"/>
+          <w:sz w:val="22"/>
+          <w:szCs w:val="22"/>
+        </w:rPr>
+        <w:t>perm</w:t>
+      </w:r>
+      <w:proofErr w:type="spellEnd"/>
+      <w:r>
+        <w:rPr>
+          <w:rFonts w:asciiTheme="minorHAnsi" w:hAnsiTheme="minorHAnsi"/>
+          <w:sz w:val="22"/>
+          <w:szCs w:val="22"/>
+        </w:rPr>
+        <w:t>()</w:t>
       </w:r>
       <w:r>
         <w:rPr>
@@ -1203,16 +1228,36 @@
           <w:sz w:val="22"/>
           <w:szCs w:val="22"/>
         </w:rPr>
-        <w:t>. Die Anzahl der Zellen in den letzten Spalten von allen Deco-Polyominoes</w:t>
-      </w:r>
-      <w:r>
-        <w:rPr>
-          <w:rFonts w:asciiTheme="minorHAnsi" w:hAnsiTheme="minorHAnsi"/>
-          <w:sz w:val="22"/>
-          <w:szCs w:val="22"/>
-        </w:rPr>
-        <w:t xml:space="preserve"> der Höhe n. Ein Deco-Polyomino</w:t>
-      </w:r>
+        <w:t xml:space="preserve">. Die Anzahl der Zellen in den letzten Spalten von allen </w:t>
+      </w:r>
+      <w:proofErr w:type="spellStart"/>
+      <w:r>
+        <w:rPr>
+          <w:rFonts w:asciiTheme="minorHAnsi" w:hAnsiTheme="minorHAnsi"/>
+          <w:sz w:val="22"/>
+          <w:szCs w:val="22"/>
+        </w:rPr>
+        <w:t>Deco-Polyominoes</w:t>
+      </w:r>
+      <w:proofErr w:type="spellEnd"/>
+      <w:r>
+        <w:rPr>
+          <w:rFonts w:asciiTheme="minorHAnsi" w:hAnsiTheme="minorHAnsi"/>
+          <w:sz w:val="22"/>
+          <w:szCs w:val="22"/>
+        </w:rPr>
+        <w:t xml:space="preserve"> der Höhe n. Ein </w:t>
+      </w:r>
+      <w:proofErr w:type="spellStart"/>
+      <w:r>
+        <w:rPr>
+          <w:rFonts w:asciiTheme="minorHAnsi" w:hAnsiTheme="minorHAnsi"/>
+          <w:sz w:val="22"/>
+          <w:szCs w:val="22"/>
+        </w:rPr>
+        <w:t>Deco-Polyomino</w:t>
+      </w:r>
+      <w:proofErr w:type="spellEnd"/>
       <w:r>
         <w:rPr>
           <w:rFonts w:asciiTheme="minorHAnsi" w:hAnsiTheme="minorHAnsi"/>
@@ -1245,6 +1290,7 @@
         </w:rPr>
         <w:t xml:space="preserve"> </w:t>
       </w:r>
+      <w:proofErr w:type="spellStart"/>
       <w:r>
         <w:rPr>
           <w:rFonts w:asciiTheme="minorHAnsi" w:hAnsiTheme="minorHAnsi"/>
@@ -1253,6 +1299,7 @@
         </w:rPr>
         <w:t>Polyomino</w:t>
       </w:r>
+      <w:proofErr w:type="spellEnd"/>
       <w:r>
         <w:rPr>
           <w:rFonts w:asciiTheme="minorHAnsi" w:hAnsiTheme="minorHAnsi"/>
@@ -1275,7 +1322,25 @@
           <w:sz w:val="22"/>
           <w:szCs w:val="22"/>
         </w:rPr>
-        <w:t>a(n) = Sum(k*</w:t>
+        <w:t xml:space="preserve">a(n) = </w:t>
+      </w:r>
+      <w:proofErr w:type="spellStart"/>
+      <w:r>
+        <w:rPr>
+          <w:rFonts w:asciiTheme="minorHAnsi" w:hAnsiTheme="minorHAnsi"/>
+          <w:sz w:val="22"/>
+          <w:szCs w:val="22"/>
+        </w:rPr>
+        <w:t>Sum</w:t>
+      </w:r>
+      <w:proofErr w:type="spellEnd"/>
+      <w:r>
+        <w:rPr>
+          <w:rFonts w:asciiTheme="minorHAnsi" w:hAnsiTheme="minorHAnsi"/>
+          <w:sz w:val="22"/>
+          <w:szCs w:val="22"/>
+        </w:rPr>
+        <w:t>(k*</w:t>
       </w:r>
       <w:hyperlink r:id="rId7" w:history="1">
         <w:r>
@@ -1294,7 +1359,25 @@
           <w:sz w:val="22"/>
           <w:szCs w:val="22"/>
         </w:rPr>
-        <w:t>(n,k), k = 1..n</w:t>
+        <w:t>(</w:t>
+      </w:r>
+      <w:proofErr w:type="spellStart"/>
+      <w:r>
+        <w:rPr>
+          <w:rFonts w:asciiTheme="minorHAnsi" w:hAnsiTheme="minorHAnsi"/>
+          <w:sz w:val="22"/>
+          <w:szCs w:val="22"/>
+        </w:rPr>
+        <w:t>n,k</w:t>
+      </w:r>
+      <w:proofErr w:type="spellEnd"/>
+      <w:r>
+        <w:rPr>
+          <w:rFonts w:asciiTheme="minorHAnsi" w:hAnsiTheme="minorHAnsi"/>
+          <w:sz w:val="22"/>
+          <w:szCs w:val="22"/>
+        </w:rPr>
+        <w:t>), k = 1..n</w:t>
       </w:r>
       <w:r>
         <w:rPr>
@@ -1413,38 +1496,49 @@
         </w:rPr>
         <w:t xml:space="preserve">Im Durchschnitt entfallen </w:t>
       </w:r>
+      <w:r>
+        <w:rPr>
+          <w:rFonts w:asciiTheme="minorHAnsi" w:hAnsiTheme="minorHAnsi"/>
+          <w:sz w:val="22"/>
+          <w:szCs w:val="22"/>
+        </w:rPr>
+        <w:t>a(n – 1)</w:t>
+      </w:r>
+      <w:r>
+        <w:rPr>
+          <w:rFonts w:asciiTheme="minorHAnsi" w:hAnsiTheme="minorHAnsi"/>
+          <w:sz w:val="22"/>
+          <w:szCs w:val="22"/>
+        </w:rPr>
+        <w:t xml:space="preserve"> + </w:t>
+      </w:r>
       <m:oMath>
         <m:f>
           <m:fPr>
             <m:ctrlPr>
               <w:rPr>
                 <w:rFonts w:ascii="Cambria Math" w:hAnsi="Cambria Math"/>
-                <w:sz w:val="28"/>
+                <w:i/>
+                <w:sz w:val="22"/>
                 <w:szCs w:val="22"/>
               </w:rPr>
             </m:ctrlPr>
           </m:fPr>
           <m:num>
             <m:r>
-              <m:rPr>
-                <m:sty m:val="p"/>
-              </m:rPr>
               <w:rPr>
                 <w:rFonts w:ascii="Cambria Math" w:hAnsi="Cambria Math"/>
-                <w:sz w:val="28"/>
+                <w:sz w:val="22"/>
                 <w:szCs w:val="22"/>
               </w:rPr>
-              <m:t>a(n)</m:t>
+              <m:t>1</m:t>
             </m:r>
           </m:num>
           <m:den>
             <m:r>
-              <m:rPr>
-                <m:sty m:val="p"/>
-              </m:rPr>
               <w:rPr>
                 <w:rFonts w:ascii="Cambria Math" w:hAnsi="Cambria Math"/>
-                <w:sz w:val="28"/>
+                <w:sz w:val="22"/>
                 <w:szCs w:val="22"/>
               </w:rPr>
               <m:t>n</m:t>
@@ -1466,36 +1560,36 @@
           <w:sz w:val="22"/>
           <w:szCs w:val="22"/>
         </w:rPr>
-        <w:t xml:space="preserve">(n </w:t>
-      </w:r>
-      <w:r>
-        <w:rPr>
-          <w:rFonts w:asciiTheme="minorHAnsi" w:hAnsiTheme="minorHAnsi"/>
-          <w:sz w:val="22"/>
-          <w:szCs w:val="22"/>
-        </w:rPr>
-        <w:t>&gt;</w:t>
-      </w:r>
-      <w:r>
-        <w:rPr>
-          <w:rFonts w:asciiTheme="minorHAnsi" w:hAnsiTheme="minorHAnsi"/>
-          <w:sz w:val="22"/>
-          <w:szCs w:val="22"/>
-        </w:rPr>
-        <w:t xml:space="preserve"> 0</w:t>
-      </w:r>
-      <w:r>
-        <w:rPr>
-          <w:rFonts w:asciiTheme="minorHAnsi" w:hAnsiTheme="minorHAnsi"/>
-          <w:sz w:val="22"/>
-          <w:szCs w:val="22"/>
-        </w:rPr>
-        <w:t>)</w:t>
-      </w:r>
-      <w:r>
-        <w:rPr>
-          <w:rFonts w:asciiTheme="minorHAnsi" w:hAnsiTheme="minorHAnsi"/>
-          <w:sz w:val="28"/>
+        <w:t>(bei sehr großen Zahlen ist diese Addition</w:t>
+      </w:r>
+      <w:r>
+        <w:rPr>
+          <w:rFonts w:asciiTheme="minorHAnsi" w:hAnsiTheme="minorHAnsi"/>
+          <w:sz w:val="22"/>
+          <w:szCs w:val="22"/>
+        </w:rPr>
+        <w:t xml:space="preserve"> quasi kaum merkbar, Bsp. n = 1.000.000  =&gt; + 1/1.000.000</w:t>
+      </w:r>
+      <w:r>
+        <w:rPr>
+          <w:rFonts w:asciiTheme="minorHAnsi" w:hAnsiTheme="minorHAnsi"/>
+          <w:sz w:val="22"/>
+          <w:szCs w:val="22"/>
+        </w:rPr>
+        <w:t xml:space="preserve"> daher optional/weglas</w:t>
+      </w:r>
+      <w:r>
+        <w:rPr>
+          <w:rFonts w:asciiTheme="minorHAnsi" w:hAnsiTheme="minorHAnsi"/>
+          <w:sz w:val="22"/>
+          <w:szCs w:val="22"/>
+        </w:rPr>
+        <w:t>sbar)</w:t>
+      </w:r>
+      <w:r>
+        <w:rPr>
+          <w:rFonts w:asciiTheme="minorHAnsi" w:hAnsiTheme="minorHAnsi"/>
+          <w:sz w:val="22"/>
           <w:szCs w:val="22"/>
         </w:rPr>
         <w:t xml:space="preserve"> </w:t>
@@ -1514,7 +1608,15 @@
           <w:sz w:val="22"/>
           <w:szCs w:val="22"/>
         </w:rPr>
-        <w:t>e auf eine einzelne Permutation.</w:t>
+        <w:t>e</w:t>
+      </w:r>
+      <w:r>
+        <w:rPr>
+          <w:rFonts w:asciiTheme="minorHAnsi" w:hAnsiTheme="minorHAnsi"/>
+          <w:sz w:val="22"/>
+          <w:szCs w:val="22"/>
+        </w:rPr>
+        <w:t xml:space="preserve"> auf eine einzelne Permutation.</w:t>
       </w:r>
       <w:r>
         <w:rPr>
@@ -1524,82 +1626,8 @@
         </w:rPr>
         <w:t xml:space="preserve"> </w:t>
       </w:r>
-      <w:r>
-        <w:rPr>
-          <w:rFonts w:asciiTheme="minorHAnsi" w:hAnsiTheme="minorHAnsi"/>
-          <w:sz w:val="22"/>
-          <w:szCs w:val="22"/>
-        </w:rPr>
-        <w:t>Dies ist der</w:t>
-      </w:r>
-      <w:r>
-        <w:rPr>
-          <w:rFonts w:asciiTheme="minorHAnsi" w:hAnsiTheme="minorHAnsi"/>
-          <w:sz w:val="22"/>
-          <w:szCs w:val="22"/>
-        </w:rPr>
-        <w:t xml:space="preserve"> binomiale</w:t>
-      </w:r>
-      <w:r>
-        <w:rPr>
-          <w:rFonts w:asciiTheme="minorHAnsi" w:hAnsiTheme="minorHAnsi"/>
-          <w:sz w:val="22"/>
-          <w:szCs w:val="22"/>
-        </w:rPr>
-        <w:t>n</w:t>
-      </w:r>
-      <w:r>
-        <w:rPr>
-          <w:rFonts w:asciiTheme="minorHAnsi" w:hAnsiTheme="minorHAnsi"/>
-          <w:sz w:val="22"/>
-          <w:szCs w:val="22"/>
-        </w:rPr>
-        <w:t xml:space="preserve"> Transformation </w:t>
-      </w:r>
-      <w:r>
-        <w:rPr>
-          <w:rFonts w:asciiTheme="minorHAnsi" w:hAnsiTheme="minorHAnsi"/>
-          <w:sz w:val="22"/>
-          <w:szCs w:val="22"/>
-        </w:rPr>
-        <w:t>geschuldet</w:t>
-      </w:r>
-      <w:r>
-        <w:rPr>
-          <w:rFonts w:asciiTheme="minorHAnsi" w:hAnsiTheme="minorHAnsi"/>
-          <w:sz w:val="22"/>
-          <w:szCs w:val="22"/>
-        </w:rPr>
-        <w:t>.</w:t>
-      </w:r>
-      <w:r>
-        <w:rPr>
-          <w:rFonts w:asciiTheme="minorHAnsi" w:hAnsiTheme="minorHAnsi"/>
-          <w:sz w:val="22"/>
-          <w:szCs w:val="22"/>
-        </w:rPr>
-        <w:t xml:space="preserve"> </w:t>
-      </w:r>
-      <w:hyperlink r:id="rId9" w:history="1">
-        <w:r>
-          <w:rPr>
-            <w:rStyle w:val="Hyperlink"/>
-            <w:rFonts w:asciiTheme="minorHAnsi" w:hAnsiTheme="minorHAnsi"/>
-            <w:sz w:val="22"/>
-            <w:szCs w:val="22"/>
-          </w:rPr>
-          <w:t>https://en.wikipedia.org/wiki/Binomial_transform</w:t>
-        </w:r>
-      </w:hyperlink>
-    </w:p>
-    <w:p>
-      <w:pPr>
-        <w:rPr>
-          <w:rFonts w:asciiTheme="minorHAnsi" w:hAnsiTheme="minorHAnsi"/>
-          <w:sz w:val="22"/>
-          <w:szCs w:val="22"/>
-        </w:rPr>
-      </w:pPr>
+      <w:bookmarkStart w:id="0" w:name="_GoBack"/>
+      <w:bookmarkEnd w:id="0"/>
     </w:p>
     <w:sectPr>
       <w:pgSz w:w="11906" w:h="16838"/>
@@ -1906,6 +1934,7 @@
     <w:uiPriority w:val="59"/>
     <w:rsid w:val="008E5E54"/>
     <w:tblPr>
+      <w:tblInd w:w="0" w:type="dxa"/>
       <w:tblBorders>
         <w:top w:val="single" w:sz="4" w:space="0" w:color="auto"/>
         <w:left w:val="single" w:sz="4" w:space="0" w:color="auto"/>
@@ -1914,6 +1943,12 @@
         <w:insideH w:val="single" w:sz="4" w:space="0" w:color="auto"/>
         <w:insideV w:val="single" w:sz="4" w:space="0" w:color="auto"/>
       </w:tblBorders>
+      <w:tblCellMar>
+        <w:top w:w="0" w:type="dxa"/>
+        <w:left w:w="108" w:type="dxa"/>
+        <w:bottom w:w="0" w:type="dxa"/>
+        <w:right w:w="108" w:type="dxa"/>
+      </w:tblCellMar>
     </w:tblPr>
   </w:style>
   <w:style w:type="character" w:styleId="Hyperlink">
@@ -1962,6 +1997,18 @@
       <w:rFonts w:ascii="Tahoma" w:hAnsi="Tahoma"/>
       <w:sz w:val="16"/>
       <w:szCs w:val="14"/>
+    </w:rPr>
+  </w:style>
+  <w:style w:type="character" w:styleId="BesuchterHyperlink">
+    <w:name w:val="FollowedHyperlink"/>
+    <w:basedOn w:val="Absatz-Standardschriftart"/>
+    <w:uiPriority w:val="99"/>
+    <w:semiHidden/>
+    <w:unhideWhenUsed/>
+    <w:rsid w:val="00532BEA"/>
+    <w:rPr>
+      <w:color w:val="800080" w:themeColor="followedHyperlink"/>
+      <w:u w:val="single"/>
     </w:rPr>
   </w:style>
 </w:styles>
@@ -2222,6 +2269,7 @@
     <w:uiPriority w:val="59"/>
     <w:rsid w:val="008E5E54"/>
     <w:tblPr>
+      <w:tblInd w:w="0" w:type="dxa"/>
       <w:tblBorders>
         <w:top w:val="single" w:sz="4" w:space="0" w:color="auto"/>
         <w:left w:val="single" w:sz="4" w:space="0" w:color="auto"/>
@@ -2230,6 +2278,12 @@
         <w:insideH w:val="single" w:sz="4" w:space="0" w:color="auto"/>
         <w:insideV w:val="single" w:sz="4" w:space="0" w:color="auto"/>
       </w:tblBorders>
+      <w:tblCellMar>
+        <w:top w:w="0" w:type="dxa"/>
+        <w:left w:w="108" w:type="dxa"/>
+        <w:bottom w:w="0" w:type="dxa"/>
+        <w:right w:w="108" w:type="dxa"/>
+      </w:tblCellMar>
     </w:tblPr>
   </w:style>
   <w:style w:type="character" w:styleId="Hyperlink">
@@ -2278,6 +2332,18 @@
       <w:rFonts w:ascii="Tahoma" w:hAnsi="Tahoma"/>
       <w:sz w:val="16"/>
       <w:szCs w:val="14"/>
+    </w:rPr>
+  </w:style>
+  <w:style w:type="character" w:styleId="BesuchterHyperlink">
+    <w:name w:val="FollowedHyperlink"/>
+    <w:basedOn w:val="Absatz-Standardschriftart"/>
+    <w:uiPriority w:val="99"/>
+    <w:semiHidden/>
+    <w:unhideWhenUsed/>
+    <w:rsid w:val="00532BEA"/>
+    <w:rPr>
+      <w:color w:val="800080" w:themeColor="followedHyperlink"/>
+      <w:u w:val="single"/>
     </w:rPr>
   </w:style>
 </w:styles>

</xml_diff>